<commit_message>
Added committee of the whole document. updated and reorganized others
</commit_message>
<xml_diff>
--- a/csun-specific/Resolutions A field guide.docx
+++ b/csun-specific/Resolutions A field guide.docx
@@ -219,7 +219,13 @@
         <w:t xml:space="preserve">a </w:t>
       </w:r>
       <w:r>
-        <w:t xml:space="preserve">resolution are complex or contentious, </w:t>
+        <w:t xml:space="preserve">resolution </w:t>
+      </w:r>
+      <w:r>
+        <w:t xml:space="preserve">is </w:t>
+      </w:r>
+      <w:r>
+        <w:t xml:space="preserve"> complex or contentious, </w:t>
       </w:r>
       <w:r>
         <w:t xml:space="preserve">Senate Exec may elect to have it </w:t>
@@ -620,13 +626,13 @@
         <w:t xml:space="preserve">It is procedurally cleaner to first </w:t>
       </w:r>
       <w:r>
-        <w:t xml:space="preserve">decide what to say and then what reasons to give for it. </w:t>
-      </w:r>
-      <w:r>
-        <w:t xml:space="preserve">Though, </w:t>
-      </w:r>
-      <w:r>
-        <w:t xml:space="preserve">Senates vary in how strictly they follow this rule (due to workload, the ASCSU does not amend the rationale on the floor; any adjustments are made by the sponsoring Standing Committee).  </w:t>
+        <w:t xml:space="preserve">decide what to say and then what reasons to give for it. Senates vary in </w:t>
+      </w:r>
+      <w:r>
+        <w:t xml:space="preserve">adherence to </w:t>
+      </w:r>
+      <w:r>
+        <w:t xml:space="preserve">this rule (due to workload, the ASCSU does not amend the rationale; any adjustments are made by the sponsoring Standing Committee).  </w:t>
       </w:r>
     </w:p>
     <w:p/>
@@ -704,16 +710,7 @@
         <w:ind w:left="1440"/>
       </w:pPr>
       <w:r>
-        <w:t>WHEREAS, [reason #</w:t>
-      </w:r>
-      <w:r>
-        <w:t>3</w:t>
-      </w:r>
-      <w:r>
-        <w:t>]</w:t>
-      </w:r>
-      <w:r>
-        <w:t>;</w:t>
+        <w:t>WHEREAS, [reason #3];</w:t>
       </w:r>
     </w:p>
     <w:p>
@@ -741,6 +738,9 @@
         <w:t xml:space="preserve">ESOLVED, </w:t>
       </w:r>
       <w:r>
+        <w:t xml:space="preserve">That </w:t>
+      </w:r>
+      <w:r>
         <w:t>[thing we want #1]</w:t>
       </w:r>
       <w:r>
@@ -752,16 +752,13 @@
         <w:ind w:left="1440"/>
       </w:pPr>
       <w:r>
-        <w:t>RESOLVED, [thing we want #</w:t>
-      </w:r>
-      <w:r>
-        <w:t>2</w:t>
-      </w:r>
-      <w:r>
-        <w:t>]</w:t>
-      </w:r>
-      <w:r>
-        <w:t>.</w:t>
+        <w:t xml:space="preserve">RESOLVED, </w:t>
+      </w:r>
+      <w:r>
+        <w:t xml:space="preserve">That </w:t>
+      </w:r>
+      <w:r>
+        <w:t>[thing we want #2].</w:t>
       </w:r>
     </w:p>
     <w:p>
@@ -802,13 +799,13 @@
         <w:ind w:left="1440"/>
       </w:pPr>
       <w:r>
-        <w:t>RESOLVED, [thing we want #1]</w:t>
-      </w:r>
-      <w:r>
-        <w:t xml:space="preserve">; </w:t>
-      </w:r>
-      <w:r>
-        <w:t>and be it</w:t>
+        <w:t>RESOLVED,</w:t>
+      </w:r>
+      <w:r>
+        <w:t xml:space="preserve"> That </w:t>
+      </w:r>
+      <w:r>
+        <w:t xml:space="preserve"> [thing we want #1]; and be it</w:t>
       </w:r>
     </w:p>
     <w:p>
@@ -816,7 +813,16 @@
         <w:ind w:left="1440"/>
       </w:pPr>
       <w:r>
-        <w:t>RESOLVED, [thing we want #2].</w:t>
+        <w:t xml:space="preserve">RESOLVED, </w:t>
+      </w:r>
+      <w:r>
+        <w:t>That</w:t>
+      </w:r>
+      <w:r>
+        <w:t xml:space="preserve"> </w:t>
+      </w:r>
+      <w:r>
+        <w:t>[thing we want #2].</w:t>
       </w:r>
     </w:p>
     <w:p>
@@ -837,13 +843,7 @@
         <w:ind w:left="1440"/>
       </w:pPr>
       <w:r>
-        <w:t>[Plain English paragraphs laying out the reasons</w:t>
-      </w:r>
-      <w:r>
-        <w:t>,</w:t>
-      </w:r>
-      <w:r>
-        <w:t xml:space="preserve"> giving references et cetera]</w:t>
+        <w:t>[Plain English paragraphs laying out the reasons, giving references et cetera]</w:t>
       </w:r>
     </w:p>
     <w:p>
@@ -867,7 +867,25 @@
         <w:sym w:font="Symbol" w:char="F0BE"/>
       </w:r>
       <w:r>
-        <w:t xml:space="preserve">a thing with a will. While the Senate supervenes on senators (the Senate does nothing without some senators doing something), its will does not supervene on senators wills (it is possible that the Senate will something which no senator wills). This agency is limited; there is exactly one thing </w:t>
+        <w:t>a thing with a will. While the Senate supervenes on senators (the Senate does nothing without some senators doing something), its will does not supervene on senators wills</w:t>
+      </w:r>
+      <w:r>
+        <w:t>. I</w:t>
+      </w:r>
+      <w:r>
+        <w:t>t</w:t>
+      </w:r>
+      <w:r>
+        <w:t>’</w:t>
+      </w:r>
+      <w:r>
+        <w:t>s possible that the Senate will</w:t>
+      </w:r>
+      <w:r>
+        <w:t>s</w:t>
+      </w:r>
+      <w:r>
+        <w:t xml:space="preserve"> something which no senator wills. This agency is limited; there is exactly one thing </w:t>
       </w:r>
       <w:r>
         <w:lastRenderedPageBreak/>
@@ -916,6 +934,19 @@
       </w:r>
       <w:r>
         <w:t xml:space="preserve">is a single sentence. There should be no periods except at the end of the final resolved clause. </w:t>
+      </w:r>
+    </w:p>
+    <w:p>
+      <w:r>
+        <w:t xml:space="preserve">[Ugh. This is wrong. See </w:t>
+      </w:r>
+      <w:proofErr w:type="spellStart"/>
+      <w:r>
+        <w:t>Robz</w:t>
+      </w:r>
+      <w:proofErr w:type="spellEnd"/>
+      <w:r>
+        <w:t xml:space="preserve"> p.107ff. There should be no periods in the whereas clauses. Periods at the end of each resolved clause are ok; it grudgingly accepts periods in the middle of resolved clauses]</w:t>
       </w:r>
     </w:p>
     <w:p/>
@@ -1089,7 +1120,7 @@
       <w:rPr>
         <w:noProof/>
       </w:rPr>
-      <w:t>2021-07-22</w:t>
+      <w:t>2021-07-28</w:t>
     </w:r>
     <w:r>
       <w:fldChar w:fldCharType="end"/>
@@ -1126,13 +1157,10 @@
         <w:footnoteRef/>
       </w:r>
       <w:r>
-        <w:t xml:space="preserve"> Resolutions are technically motions. Or, if you like, a resolution implicitly comes forward within a motion which says something like “That the CSUN Faculty Senate assert ____”. This only matters for</w:t>
-      </w:r>
-      <w:r>
-        <w:t xml:space="preserve"> resolving confusion over </w:t>
-      </w:r>
-      <w:r>
-        <w:t xml:space="preserve">why </w:t>
+        <w:t xml:space="preserve"> Resolutions are technically motions. Or, if you like, a resolution implicitly comes forward within a motion which says something like “That the CSUN Faculty Senate assert ____”. Th</w:t>
+      </w:r>
+      <w:r>
+        <w:t xml:space="preserve">us </w:t>
       </w:r>
       <w:r>
         <w:t>a resolution introduced from the floor by an individual requires a second, whereas one placed on the agenda by Senate Exec does not (Exec has the power to set the agenda [IV.3.1]) nor does one introduced on the floor from a Standing Committee (at least 2 people on that committee endorsed its consideration).</w:t>
@@ -1170,7 +1198,19 @@
         <w:footnoteRef/>
       </w:r>
       <w:r>
-        <w:t xml:space="preserve"> If you’ve noticed that our personnel policies are in documents called Section 600 and Section 700 and wondered what is in Sections 100 – 500, they are the policies which govern other divisions of the university (IT, Advancement, Student Affairs, et al).</w:t>
+        <w:t xml:space="preserve"> If you’ve noticed that our personnel policies are in documents called Section 600 and Section 700 and </w:t>
+      </w:r>
+      <w:r>
+        <w:t xml:space="preserve">lay awake </w:t>
+      </w:r>
+      <w:r>
+        <w:t>wonde</w:t>
+      </w:r>
+      <w:r>
+        <w:t>ring</w:t>
+      </w:r>
+      <w:r>
+        <w:t xml:space="preserve"> what is in Sections 100 – 500, they are the policies which govern other divisions of the university (IT, Advancement, Student Affairs, et al).</w:t>
       </w:r>
       <w:r>
         <w:t xml:space="preserve"> You’re welcome.</w:t>
@@ -1241,7 +1281,13 @@
         <w:t xml:space="preserve">responsibilities reside in the Faculty. The capital ‘F’ Faculty is the organization which </w:t>
       </w:r>
       <w:r>
-        <w:t xml:space="preserve">(lowercase ‘F’) faculty </w:t>
+        <w:t>(lowercase ‘</w:t>
+      </w:r>
+      <w:r>
+        <w:t>F’</w:t>
+      </w:r>
+      <w:r>
+        <w:t xml:space="preserve">) faculty </w:t>
       </w:r>
       <w:r>
         <w:t xml:space="preserve">members comprise. Thus we have a Faculty President whose duties include chairing the Senate (other CSU’s just have a Senate Chair because their Bylaws aren’t as awesome as ours).  The Faculty delegates decision making on almost everything to the Faculty Senate [II.5]. It is possible to call a meeting of the Faculty </w:t>

</xml_diff>